<commit_message>
Another sql quer. New Test file
</commit_message>
<xml_diff>
--- a/Testy.docx
+++ b/Testy.docx
@@ -351,34 +351,50 @@
           <w:color w:val="000000"/>
           <w:sz w:val="19"/>
           <w:szCs w:val="19"/>
-        </w:rPr>
-      </w:pPr>
-      <w:r>
-        <w:rPr>
-          <w:rFonts w:ascii="Consolas" w:hAnsi="Consolas" w:cs="Consolas"/>
-          <w:color w:val="000000"/>
-          <w:sz w:val="19"/>
-          <w:szCs w:val="19"/>
-        </w:rPr>
-        <w:t xml:space="preserve">Wyniki: </w:t>
-      </w:r>
-    </w:p>
-    <w:p>
-      <w:pPr>
-        <w:spacing w:after="0"/>
-        <w:rPr>
-          <w:rFonts w:ascii="Consolas" w:hAnsi="Consolas" w:cs="Consolas"/>
-          <w:color w:val="000000"/>
-          <w:sz w:val="19"/>
-          <w:szCs w:val="19"/>
-        </w:rPr>
-      </w:pPr>
-      <w:r>
-        <w:rPr>
-          <w:rFonts w:ascii="Consolas" w:hAnsi="Consolas" w:cs="Consolas"/>
-          <w:color w:val="000000"/>
-          <w:sz w:val="19"/>
-          <w:szCs w:val="19"/>
+          <w:lang w:val="en-US"/>
+        </w:rPr>
+      </w:pPr>
+      <w:proofErr w:type="spellStart"/>
+      <w:r>
+        <w:rPr>
+          <w:rFonts w:ascii="Consolas" w:hAnsi="Consolas" w:cs="Consolas"/>
+          <w:color w:val="000000"/>
+          <w:sz w:val="19"/>
+          <w:szCs w:val="19"/>
+          <w:lang w:val="en-US"/>
+        </w:rPr>
+        <w:t>Wyniki</w:t>
+      </w:r>
+      <w:proofErr w:type="spellEnd"/>
+      <w:r>
+        <w:rPr>
+          <w:rFonts w:ascii="Consolas" w:hAnsi="Consolas" w:cs="Consolas"/>
+          <w:color w:val="000000"/>
+          <w:sz w:val="19"/>
+          <w:szCs w:val="19"/>
+          <w:lang w:val="en-US"/>
+        </w:rPr>
+        <w:t xml:space="preserve">: </w:t>
+      </w:r>
+    </w:p>
+    <w:p>
+      <w:pPr>
+        <w:spacing w:after="0"/>
+        <w:rPr>
+          <w:rFonts w:ascii="Consolas" w:hAnsi="Consolas" w:cs="Consolas"/>
+          <w:color w:val="000000"/>
+          <w:sz w:val="19"/>
+          <w:szCs w:val="19"/>
+          <w:lang w:val="en-US"/>
+        </w:rPr>
+      </w:pPr>
+      <w:r>
+        <w:rPr>
+          <w:rFonts w:ascii="Consolas" w:hAnsi="Consolas" w:cs="Consolas"/>
+          <w:color w:val="000000"/>
+          <w:sz w:val="19"/>
+          <w:szCs w:val="19"/>
+          <w:lang w:val="en-US"/>
         </w:rPr>
         <w:t>1</w:t>
       </w:r>
@@ -388,6 +404,7 @@
           <w:color w:val="000000"/>
           <w:sz w:val="19"/>
           <w:szCs w:val="19"/>
+          <w:lang w:val="en-US"/>
         </w:rPr>
         <w:t xml:space="preserve"> - 28</w:t>
       </w:r>
@@ -400,14 +417,16 @@
           <w:color w:val="000000"/>
           <w:sz w:val="19"/>
           <w:szCs w:val="19"/>
-        </w:rPr>
-      </w:pPr>
-      <w:r>
-        <w:rPr>
-          <w:rFonts w:ascii="Consolas" w:hAnsi="Consolas" w:cs="Consolas"/>
-          <w:color w:val="000000"/>
-          <w:sz w:val="19"/>
-          <w:szCs w:val="19"/>
+          <w:lang w:val="en-US"/>
+        </w:rPr>
+      </w:pPr>
+      <w:r>
+        <w:rPr>
+          <w:rFonts w:ascii="Consolas" w:hAnsi="Consolas" w:cs="Consolas"/>
+          <w:color w:val="000000"/>
+          <w:sz w:val="19"/>
+          <w:szCs w:val="19"/>
+          <w:lang w:val="en-US"/>
         </w:rPr>
         <w:t>2</w:t>
       </w:r>
@@ -417,6 +436,7 @@
           <w:color w:val="000000"/>
           <w:sz w:val="19"/>
           <w:szCs w:val="19"/>
+          <w:lang w:val="en-US"/>
         </w:rPr>
         <w:t xml:space="preserve"> - 23</w:t>
       </w:r>
@@ -7256,6 +7276,9 @@
     <w:p>
       <w:pPr>
         <w:pStyle w:val="Akapitzlist"/>
+        <w:tabs>
+          <w:tab w:val="left" w:pos="1354"/>
+        </w:tabs>
         <w:spacing w:after="0"/>
         <w:ind w:left="0"/>
         <w:rPr>
@@ -7266,6 +7289,16 @@
           <w:lang w:val="en-US"/>
         </w:rPr>
       </w:pPr>
+      <w:r>
+        <w:rPr>
+          <w:rFonts w:ascii="Consolas" w:hAnsi="Consolas" w:cs="Consolas"/>
+          <w:color w:val="000000"/>
+          <w:sz w:val="19"/>
+          <w:szCs w:val="19"/>
+          <w:lang w:val="en-US"/>
+        </w:rPr>
+        <w:tab/>
+      </w:r>
     </w:p>
     <w:p>
       <w:pPr>
@@ -7423,7 +7456,29 @@
           <w:szCs w:val="40"/>
           <w:lang w:val="en-US"/>
         </w:rPr>
-        <w:t>TEST SQMS – select with inner Join</w:t>
+        <w:t>TEST SQ</w:t>
+      </w:r>
+      <w:r>
+        <w:rPr>
+          <w:rFonts w:ascii="Consolas" w:hAnsi="Consolas" w:cs="Consolas"/>
+          <w:b/>
+          <w:color w:val="000000"/>
+          <w:sz w:val="40"/>
+          <w:szCs w:val="40"/>
+          <w:lang w:val="en-US"/>
+        </w:rPr>
+        <w:t>L</w:t>
+      </w:r>
+      <w:r>
+        <w:rPr>
+          <w:rFonts w:ascii="Consolas" w:hAnsi="Consolas" w:cs="Consolas"/>
+          <w:b/>
+          <w:color w:val="000000"/>
+          <w:sz w:val="40"/>
+          <w:szCs w:val="40"/>
+          <w:lang w:val="en-US"/>
+        </w:rPr>
+        <w:t>MS – select with inner Join</w:t>
       </w:r>
     </w:p>
     <w:p>
@@ -10841,9 +10896,1341 @@
     </w:p>
     <w:p>
       <w:pPr>
+        <w:rPr>
+          <w:rFonts w:ascii="Consolas" w:hAnsi="Consolas" w:cs="Consolas"/>
+          <w:b/>
+          <w:color w:val="000000"/>
+          <w:sz w:val="40"/>
+          <w:szCs w:val="40"/>
+          <w:lang w:val="en-US"/>
+        </w:rPr>
+      </w:pPr>
+      <w:r>
+        <w:rPr>
+          <w:rFonts w:ascii="Consolas" w:hAnsi="Consolas" w:cs="Consolas"/>
+          <w:b/>
+          <w:color w:val="000000"/>
+          <w:sz w:val="40"/>
+          <w:szCs w:val="40"/>
+          <w:lang w:val="en-US"/>
+        </w:rPr>
+        <w:br w:type="page"/>
+      </w:r>
+    </w:p>
+    <w:p>
+      <w:pPr>
         <w:pStyle w:val="Akapitzlist"/>
-        <w:spacing w:after="0"/>
-        <w:ind w:left="1080"/>
+        <w:numPr>
+          <w:ilvl w:val="0"/>
+          <w:numId w:val="1"/>
+        </w:numPr>
+        <w:spacing w:after="0"/>
+        <w:jc w:val="center"/>
+        <w:rPr>
+          <w:rFonts w:ascii="Consolas" w:hAnsi="Consolas" w:cs="Consolas"/>
+          <w:b/>
+          <w:color w:val="000000"/>
+          <w:sz w:val="40"/>
+          <w:szCs w:val="40"/>
+          <w:lang w:val="en-US"/>
+        </w:rPr>
+      </w:pPr>
+    </w:p>
+    <w:p>
+      <w:pPr>
+        <w:pStyle w:val="Akapitzlist"/>
+        <w:spacing w:after="0"/>
+        <w:ind w:left="360"/>
+        <w:rPr>
+          <w:rFonts w:ascii="Consolas" w:hAnsi="Consolas" w:cs="Consolas"/>
+          <w:b/>
+          <w:color w:val="000000"/>
+          <w:sz w:val="40"/>
+          <w:szCs w:val="40"/>
+          <w:lang w:val="en-US"/>
+        </w:rPr>
+      </w:pPr>
+      <w:r>
+        <w:rPr>
+          <w:rFonts w:ascii="Consolas" w:hAnsi="Consolas" w:cs="Consolas"/>
+          <w:b/>
+          <w:color w:val="000000"/>
+          <w:sz w:val="40"/>
+          <w:szCs w:val="40"/>
+          <w:lang w:val="en-US"/>
+        </w:rPr>
+        <w:t>ORM</w:t>
+      </w:r>
+      <w:r>
+        <w:rPr>
+          <w:rFonts w:ascii="Consolas" w:hAnsi="Consolas" w:cs="Consolas"/>
+          <w:b/>
+          <w:color w:val="000000"/>
+          <w:sz w:val="40"/>
+          <w:szCs w:val="40"/>
+          <w:lang w:val="en-US"/>
+        </w:rPr>
+        <w:tab/>
+      </w:r>
+    </w:p>
+    <w:p>
+      <w:pPr>
+        <w:autoSpaceDE w:val="0"/>
+        <w:autoSpaceDN w:val="0"/>
+        <w:adjustRightInd w:val="0"/>
+        <w:spacing w:after="0" w:line="240" w:lineRule="auto"/>
+        <w:rPr>
+          <w:rFonts w:ascii="Consolas" w:hAnsi="Consolas" w:cs="Consolas"/>
+          <w:color w:val="000000"/>
+          <w:sz w:val="19"/>
+          <w:szCs w:val="19"/>
+          <w:lang w:val="en-US"/>
+        </w:rPr>
+      </w:pPr>
+      <w:r>
+        <w:rPr>
+          <w:rFonts w:ascii="Consolas" w:hAnsi="Consolas" w:cs="Consolas"/>
+          <w:color w:val="2B91AF"/>
+          <w:sz w:val="19"/>
+          <w:szCs w:val="19"/>
+          <w:lang w:val="en-US"/>
+        </w:rPr>
+        <w:t>List</w:t>
+      </w:r>
+      <w:r>
+        <w:rPr>
+          <w:rFonts w:ascii="Consolas" w:hAnsi="Consolas" w:cs="Consolas"/>
+          <w:color w:val="000000"/>
+          <w:sz w:val="19"/>
+          <w:szCs w:val="19"/>
+          <w:lang w:val="en-US"/>
+        </w:rPr>
+        <w:t>&lt;</w:t>
+      </w:r>
+      <w:r>
+        <w:rPr>
+          <w:rFonts w:ascii="Consolas" w:hAnsi="Consolas" w:cs="Consolas"/>
+          <w:color w:val="2B91AF"/>
+          <w:sz w:val="19"/>
+          <w:szCs w:val="19"/>
+          <w:lang w:val="en-US"/>
+        </w:rPr>
+        <w:t>Boat</w:t>
+      </w:r>
+      <w:r>
+        <w:rPr>
+          <w:rFonts w:ascii="Consolas" w:hAnsi="Consolas" w:cs="Consolas"/>
+          <w:color w:val="000000"/>
+          <w:sz w:val="19"/>
+          <w:szCs w:val="19"/>
+          <w:lang w:val="en-US"/>
+        </w:rPr>
+        <w:t>&gt; boat = _</w:t>
+      </w:r>
+      <w:proofErr w:type="spellStart"/>
+      <w:r>
+        <w:rPr>
+          <w:rFonts w:ascii="Consolas" w:hAnsi="Consolas" w:cs="Consolas"/>
+          <w:color w:val="000000"/>
+          <w:sz w:val="19"/>
+          <w:szCs w:val="19"/>
+          <w:lang w:val="en-US"/>
+        </w:rPr>
+        <w:t>db.boats.Where</w:t>
+      </w:r>
+      <w:proofErr w:type="spellEnd"/>
+      <w:r>
+        <w:rPr>
+          <w:rFonts w:ascii="Consolas" w:hAnsi="Consolas" w:cs="Consolas"/>
+          <w:color w:val="000000"/>
+          <w:sz w:val="19"/>
+          <w:szCs w:val="19"/>
+          <w:lang w:val="en-US"/>
+        </w:rPr>
+        <w:t>(x=&gt;</w:t>
+      </w:r>
+      <w:proofErr w:type="spellStart"/>
+      <w:r>
+        <w:rPr>
+          <w:rFonts w:ascii="Consolas" w:hAnsi="Consolas" w:cs="Consolas"/>
+          <w:color w:val="000000"/>
+          <w:sz w:val="19"/>
+          <w:szCs w:val="19"/>
+          <w:lang w:val="en-US"/>
+        </w:rPr>
+        <w:t>x.SailBoat.EnginePower</w:t>
+      </w:r>
+      <w:proofErr w:type="spellEnd"/>
+      <w:r>
+        <w:rPr>
+          <w:rFonts w:ascii="Consolas" w:hAnsi="Consolas" w:cs="Consolas"/>
+          <w:color w:val="000000"/>
+          <w:sz w:val="19"/>
+          <w:szCs w:val="19"/>
+          <w:lang w:val="en-US"/>
+        </w:rPr>
+        <w:t>&gt; 500).</w:t>
+      </w:r>
+      <w:proofErr w:type="spellStart"/>
+      <w:r>
+        <w:rPr>
+          <w:rFonts w:ascii="Consolas" w:hAnsi="Consolas" w:cs="Consolas"/>
+          <w:color w:val="000000"/>
+          <w:sz w:val="19"/>
+          <w:szCs w:val="19"/>
+          <w:lang w:val="en-US"/>
+        </w:rPr>
+        <w:t>ToList</w:t>
+      </w:r>
+      <w:proofErr w:type="spellEnd"/>
+      <w:r>
+        <w:rPr>
+          <w:rFonts w:ascii="Consolas" w:hAnsi="Consolas" w:cs="Consolas"/>
+          <w:color w:val="000000"/>
+          <w:sz w:val="19"/>
+          <w:szCs w:val="19"/>
+          <w:lang w:val="en-US"/>
+        </w:rPr>
+        <w:t>();</w:t>
+      </w:r>
+    </w:p>
+    <w:p>
+      <w:pPr>
+        <w:autoSpaceDE w:val="0"/>
+        <w:autoSpaceDN w:val="0"/>
+        <w:adjustRightInd w:val="0"/>
+        <w:spacing w:after="0" w:line="240" w:lineRule="auto"/>
+        <w:rPr>
+          <w:rFonts w:ascii="Consolas" w:hAnsi="Consolas" w:cs="Consolas"/>
+          <w:color w:val="000000"/>
+          <w:sz w:val="19"/>
+          <w:szCs w:val="19"/>
+          <w:lang w:val="en-US"/>
+        </w:rPr>
+      </w:pPr>
+      <w:proofErr w:type="spellStart"/>
+      <w:r>
+        <w:rPr>
+          <w:rFonts w:ascii="Consolas" w:hAnsi="Consolas" w:cs="Consolas"/>
+          <w:color w:val="0000FF"/>
+          <w:sz w:val="19"/>
+          <w:szCs w:val="19"/>
+          <w:lang w:val="en-US"/>
+        </w:rPr>
+        <w:t>foreach</w:t>
+      </w:r>
+      <w:proofErr w:type="spellEnd"/>
+      <w:r>
+        <w:rPr>
+          <w:rFonts w:ascii="Consolas" w:hAnsi="Consolas" w:cs="Consolas"/>
+          <w:color w:val="000000"/>
+          <w:sz w:val="19"/>
+          <w:szCs w:val="19"/>
+          <w:lang w:val="en-US"/>
+        </w:rPr>
+        <w:t>(</w:t>
+      </w:r>
+      <w:r>
+        <w:rPr>
+          <w:rFonts w:ascii="Consolas" w:hAnsi="Consolas" w:cs="Consolas"/>
+          <w:color w:val="2B91AF"/>
+          <w:sz w:val="19"/>
+          <w:szCs w:val="19"/>
+          <w:lang w:val="en-US"/>
+        </w:rPr>
+        <w:t>Boat</w:t>
+      </w:r>
+      <w:r>
+        <w:rPr>
+          <w:rFonts w:ascii="Consolas" w:hAnsi="Consolas" w:cs="Consolas"/>
+          <w:color w:val="000000"/>
+          <w:sz w:val="19"/>
+          <w:szCs w:val="19"/>
+          <w:lang w:val="en-US"/>
+        </w:rPr>
+        <w:t xml:space="preserve"> </w:t>
+      </w:r>
+      <w:proofErr w:type="spellStart"/>
+      <w:r>
+        <w:rPr>
+          <w:rFonts w:ascii="Consolas" w:hAnsi="Consolas" w:cs="Consolas"/>
+          <w:color w:val="000000"/>
+          <w:sz w:val="19"/>
+          <w:szCs w:val="19"/>
+          <w:lang w:val="en-US"/>
+        </w:rPr>
+        <w:t>singleBoat</w:t>
+      </w:r>
+      <w:proofErr w:type="spellEnd"/>
+      <w:r>
+        <w:rPr>
+          <w:rFonts w:ascii="Consolas" w:hAnsi="Consolas" w:cs="Consolas"/>
+          <w:color w:val="000000"/>
+          <w:sz w:val="19"/>
+          <w:szCs w:val="19"/>
+          <w:lang w:val="en-US"/>
+        </w:rPr>
+        <w:t xml:space="preserve"> </w:t>
+      </w:r>
+      <w:r>
+        <w:rPr>
+          <w:rFonts w:ascii="Consolas" w:hAnsi="Consolas" w:cs="Consolas"/>
+          <w:color w:val="0000FF"/>
+          <w:sz w:val="19"/>
+          <w:szCs w:val="19"/>
+          <w:lang w:val="en-US"/>
+        </w:rPr>
+        <w:t>in</w:t>
+      </w:r>
+      <w:r>
+        <w:rPr>
+          <w:rFonts w:ascii="Consolas" w:hAnsi="Consolas" w:cs="Consolas"/>
+          <w:color w:val="000000"/>
+          <w:sz w:val="19"/>
+          <w:szCs w:val="19"/>
+          <w:lang w:val="en-US"/>
+        </w:rPr>
+        <w:t xml:space="preserve"> boat)</w:t>
+      </w:r>
+    </w:p>
+    <w:p>
+      <w:pPr>
+        <w:autoSpaceDE w:val="0"/>
+        <w:autoSpaceDN w:val="0"/>
+        <w:adjustRightInd w:val="0"/>
+        <w:spacing w:after="0" w:line="240" w:lineRule="auto"/>
+        <w:rPr>
+          <w:rFonts w:ascii="Consolas" w:hAnsi="Consolas" w:cs="Consolas"/>
+          <w:color w:val="000000"/>
+          <w:sz w:val="19"/>
+          <w:szCs w:val="19"/>
+          <w:lang w:val="en-US"/>
+        </w:rPr>
+      </w:pPr>
+      <w:r>
+        <w:rPr>
+          <w:rFonts w:ascii="Consolas" w:hAnsi="Consolas" w:cs="Consolas"/>
+          <w:color w:val="000000"/>
+          <w:sz w:val="19"/>
+          <w:szCs w:val="19"/>
+          <w:lang w:val="en-US"/>
+        </w:rPr>
+        <w:t>{</w:t>
+      </w:r>
+      <w:proofErr w:type="spellStart"/>
+      <w:r>
+        <w:rPr>
+          <w:rFonts w:ascii="Consolas" w:hAnsi="Consolas" w:cs="Consolas"/>
+          <w:color w:val="000000"/>
+          <w:sz w:val="19"/>
+          <w:szCs w:val="19"/>
+          <w:lang w:val="en-US"/>
+        </w:rPr>
+        <w:t>singleBoat.Price</w:t>
+      </w:r>
+      <w:proofErr w:type="spellEnd"/>
+      <w:r>
+        <w:rPr>
+          <w:rFonts w:ascii="Consolas" w:hAnsi="Consolas" w:cs="Consolas"/>
+          <w:color w:val="000000"/>
+          <w:sz w:val="19"/>
+          <w:szCs w:val="19"/>
+          <w:lang w:val="en-US"/>
+        </w:rPr>
+        <w:t xml:space="preserve"> = 10101;</w:t>
+      </w:r>
+    </w:p>
+    <w:p>
+      <w:pPr>
+        <w:autoSpaceDE w:val="0"/>
+        <w:autoSpaceDN w:val="0"/>
+        <w:adjustRightInd w:val="0"/>
+        <w:spacing w:after="0" w:line="240" w:lineRule="auto"/>
+        <w:rPr>
+          <w:rFonts w:ascii="Consolas" w:hAnsi="Consolas" w:cs="Consolas"/>
+          <w:color w:val="000000"/>
+          <w:sz w:val="19"/>
+          <w:szCs w:val="19"/>
+          <w:lang w:val="en-US"/>
+        </w:rPr>
+      </w:pPr>
+      <w:r>
+        <w:rPr>
+          <w:rFonts w:ascii="Consolas" w:hAnsi="Consolas" w:cs="Consolas"/>
+          <w:color w:val="000000"/>
+          <w:sz w:val="19"/>
+          <w:szCs w:val="19"/>
+          <w:lang w:val="en-US"/>
+        </w:rPr>
+        <w:t>}_</w:t>
+      </w:r>
+      <w:proofErr w:type="spellStart"/>
+      <w:r>
+        <w:rPr>
+          <w:rFonts w:ascii="Consolas" w:hAnsi="Consolas" w:cs="Consolas"/>
+          <w:color w:val="000000"/>
+          <w:sz w:val="19"/>
+          <w:szCs w:val="19"/>
+          <w:lang w:val="en-US"/>
+        </w:rPr>
+        <w:t>db.SaveChanges</w:t>
+      </w:r>
+      <w:proofErr w:type="spellEnd"/>
+      <w:r>
+        <w:rPr>
+          <w:rFonts w:ascii="Consolas" w:hAnsi="Consolas" w:cs="Consolas"/>
+          <w:color w:val="000000"/>
+          <w:sz w:val="19"/>
+          <w:szCs w:val="19"/>
+          <w:lang w:val="en-US"/>
+        </w:rPr>
+        <w:t>();</w:t>
+      </w:r>
+    </w:p>
+    <w:p>
+      <w:pPr>
+        <w:autoSpaceDE w:val="0"/>
+        <w:autoSpaceDN w:val="0"/>
+        <w:adjustRightInd w:val="0"/>
+        <w:spacing w:after="0" w:line="240" w:lineRule="auto"/>
+        <w:rPr>
+          <w:rFonts w:ascii="Consolas" w:hAnsi="Consolas" w:cs="Consolas"/>
+          <w:color w:val="000000"/>
+          <w:sz w:val="19"/>
+          <w:szCs w:val="19"/>
+          <w:lang w:val="en-US"/>
+        </w:rPr>
+      </w:pPr>
+    </w:p>
+    <w:p>
+      <w:pPr>
+        <w:pStyle w:val="Akapitzlist"/>
+        <w:spacing w:after="0"/>
+        <w:ind w:left="0"/>
+        <w:rPr>
+          <w:rFonts w:ascii="Consolas" w:hAnsi="Consolas" w:cs="Consolas"/>
+          <w:color w:val="000000"/>
+          <w:sz w:val="19"/>
+          <w:szCs w:val="19"/>
+          <w:lang w:val="en-US"/>
+        </w:rPr>
+      </w:pPr>
+      <w:proofErr w:type="spellStart"/>
+      <w:r>
+        <w:rPr>
+          <w:rFonts w:ascii="Consolas" w:hAnsi="Consolas" w:cs="Consolas"/>
+          <w:color w:val="000000"/>
+          <w:sz w:val="19"/>
+          <w:szCs w:val="19"/>
+          <w:lang w:val="en-US"/>
+        </w:rPr>
+        <w:t>Wyniki</w:t>
+      </w:r>
+      <w:proofErr w:type="spellEnd"/>
+      <w:r>
+        <w:rPr>
+          <w:rFonts w:ascii="Consolas" w:hAnsi="Consolas" w:cs="Consolas"/>
+          <w:color w:val="000000"/>
+          <w:sz w:val="19"/>
+          <w:szCs w:val="19"/>
+          <w:lang w:val="en-US"/>
+        </w:rPr>
+        <w:t>:</w:t>
+      </w:r>
+    </w:p>
+    <w:p>
+      <w:pPr>
+        <w:pStyle w:val="Akapitzlist"/>
+        <w:numPr>
+          <w:ilvl w:val="0"/>
+          <w:numId w:val="15"/>
+        </w:numPr>
+        <w:spacing w:after="0"/>
+        <w:ind w:left="360"/>
+        <w:rPr>
+          <w:rFonts w:ascii="Consolas" w:hAnsi="Consolas" w:cs="Consolas"/>
+          <w:color w:val="000000"/>
+          <w:sz w:val="19"/>
+          <w:szCs w:val="19"/>
+          <w:lang w:val="en-US"/>
+        </w:rPr>
+      </w:pPr>
+      <w:r>
+        <w:rPr>
+          <w:rFonts w:ascii="Consolas" w:hAnsi="Consolas" w:cs="Consolas"/>
+          <w:color w:val="000000"/>
+          <w:sz w:val="19"/>
+          <w:szCs w:val="19"/>
+          <w:lang w:val="en-US"/>
+        </w:rPr>
+        <w:t>24</w:t>
+      </w:r>
+    </w:p>
+    <w:p>
+      <w:pPr>
+        <w:pStyle w:val="Akapitzlist"/>
+        <w:numPr>
+          <w:ilvl w:val="0"/>
+          <w:numId w:val="15"/>
+        </w:numPr>
+        <w:spacing w:after="0"/>
+        <w:ind w:left="360"/>
+        <w:rPr>
+          <w:rFonts w:ascii="Consolas" w:hAnsi="Consolas" w:cs="Consolas"/>
+          <w:color w:val="000000"/>
+          <w:sz w:val="19"/>
+          <w:szCs w:val="19"/>
+          <w:lang w:val="en-US"/>
+        </w:rPr>
+      </w:pPr>
+      <w:r>
+        <w:rPr>
+          <w:rFonts w:ascii="Consolas" w:hAnsi="Consolas" w:cs="Consolas"/>
+          <w:color w:val="000000"/>
+          <w:sz w:val="19"/>
+          <w:szCs w:val="19"/>
+          <w:lang w:val="en-US"/>
+        </w:rPr>
+        <w:t>29</w:t>
+      </w:r>
+    </w:p>
+    <w:p>
+      <w:pPr>
+        <w:pStyle w:val="Akapitzlist"/>
+        <w:numPr>
+          <w:ilvl w:val="0"/>
+          <w:numId w:val="15"/>
+        </w:numPr>
+        <w:spacing w:after="0"/>
+        <w:ind w:left="360"/>
+        <w:rPr>
+          <w:rFonts w:ascii="Consolas" w:hAnsi="Consolas" w:cs="Consolas"/>
+          <w:color w:val="000000"/>
+          <w:sz w:val="19"/>
+          <w:szCs w:val="19"/>
+          <w:lang w:val="en-US"/>
+        </w:rPr>
+      </w:pPr>
+      <w:r>
+        <w:rPr>
+          <w:rFonts w:ascii="Consolas" w:hAnsi="Consolas" w:cs="Consolas"/>
+          <w:color w:val="000000"/>
+          <w:sz w:val="19"/>
+          <w:szCs w:val="19"/>
+          <w:lang w:val="en-US"/>
+        </w:rPr>
+        <w:t>37</w:t>
+      </w:r>
+    </w:p>
+    <w:p>
+      <w:pPr>
+        <w:pStyle w:val="Akapitzlist"/>
+        <w:numPr>
+          <w:ilvl w:val="0"/>
+          <w:numId w:val="15"/>
+        </w:numPr>
+        <w:spacing w:after="0"/>
+        <w:ind w:left="360"/>
+        <w:rPr>
+          <w:rFonts w:ascii="Consolas" w:hAnsi="Consolas" w:cs="Consolas"/>
+          <w:color w:val="000000"/>
+          <w:sz w:val="19"/>
+          <w:szCs w:val="19"/>
+          <w:lang w:val="en-US"/>
+        </w:rPr>
+      </w:pPr>
+      <w:r>
+        <w:rPr>
+          <w:rFonts w:ascii="Consolas" w:hAnsi="Consolas" w:cs="Consolas"/>
+          <w:color w:val="000000"/>
+          <w:sz w:val="19"/>
+          <w:szCs w:val="19"/>
+          <w:lang w:val="en-US"/>
+        </w:rPr>
+        <w:t>23</w:t>
+      </w:r>
+    </w:p>
+    <w:p>
+      <w:pPr>
+        <w:pStyle w:val="Akapitzlist"/>
+        <w:numPr>
+          <w:ilvl w:val="0"/>
+          <w:numId w:val="15"/>
+        </w:numPr>
+        <w:spacing w:after="0"/>
+        <w:ind w:left="360"/>
+        <w:rPr>
+          <w:rFonts w:ascii="Consolas" w:hAnsi="Consolas" w:cs="Consolas"/>
+          <w:color w:val="000000"/>
+          <w:sz w:val="19"/>
+          <w:szCs w:val="19"/>
+          <w:lang w:val="en-US"/>
+        </w:rPr>
+      </w:pPr>
+      <w:r>
+        <w:rPr>
+          <w:rFonts w:ascii="Consolas" w:hAnsi="Consolas" w:cs="Consolas"/>
+          <w:color w:val="000000"/>
+          <w:sz w:val="19"/>
+          <w:szCs w:val="19"/>
+          <w:lang w:val="en-US"/>
+        </w:rPr>
+        <w:t>28</w:t>
+      </w:r>
+    </w:p>
+    <w:p>
+      <w:pPr>
+        <w:pStyle w:val="Akapitzlist"/>
+        <w:numPr>
+          <w:ilvl w:val="0"/>
+          <w:numId w:val="15"/>
+        </w:numPr>
+        <w:spacing w:after="0"/>
+        <w:ind w:left="360"/>
+        <w:rPr>
+          <w:rFonts w:ascii="Consolas" w:hAnsi="Consolas" w:cs="Consolas"/>
+          <w:color w:val="000000"/>
+          <w:sz w:val="19"/>
+          <w:szCs w:val="19"/>
+          <w:lang w:val="en-US"/>
+        </w:rPr>
+      </w:pPr>
+      <w:r>
+        <w:rPr>
+          <w:rFonts w:ascii="Consolas" w:hAnsi="Consolas" w:cs="Consolas"/>
+          <w:color w:val="000000"/>
+          <w:sz w:val="19"/>
+          <w:szCs w:val="19"/>
+          <w:lang w:val="en-US"/>
+        </w:rPr>
+        <w:t>31</w:t>
+      </w:r>
+    </w:p>
+    <w:p>
+      <w:pPr>
+        <w:pStyle w:val="Akapitzlist"/>
+        <w:numPr>
+          <w:ilvl w:val="0"/>
+          <w:numId w:val="15"/>
+        </w:numPr>
+        <w:spacing w:after="0"/>
+        <w:ind w:left="360"/>
+        <w:rPr>
+          <w:rFonts w:ascii="Consolas" w:hAnsi="Consolas" w:cs="Consolas"/>
+          <w:color w:val="000000"/>
+          <w:sz w:val="19"/>
+          <w:szCs w:val="19"/>
+          <w:lang w:val="en-US"/>
+        </w:rPr>
+      </w:pPr>
+      <w:r>
+        <w:rPr>
+          <w:rFonts w:ascii="Consolas" w:hAnsi="Consolas" w:cs="Consolas"/>
+          <w:color w:val="000000"/>
+          <w:sz w:val="19"/>
+          <w:szCs w:val="19"/>
+          <w:lang w:val="en-US"/>
+        </w:rPr>
+        <w:t>18</w:t>
+      </w:r>
+    </w:p>
+    <w:p>
+      <w:pPr>
+        <w:pStyle w:val="Akapitzlist"/>
+        <w:numPr>
+          <w:ilvl w:val="0"/>
+          <w:numId w:val="15"/>
+        </w:numPr>
+        <w:spacing w:after="0"/>
+        <w:ind w:left="360"/>
+        <w:rPr>
+          <w:rFonts w:ascii="Consolas" w:hAnsi="Consolas" w:cs="Consolas"/>
+          <w:color w:val="000000"/>
+          <w:sz w:val="19"/>
+          <w:szCs w:val="19"/>
+          <w:lang w:val="en-US"/>
+        </w:rPr>
+      </w:pPr>
+      <w:r>
+        <w:rPr>
+          <w:rFonts w:ascii="Consolas" w:hAnsi="Consolas" w:cs="Consolas"/>
+          <w:color w:val="000000"/>
+          <w:sz w:val="19"/>
+          <w:szCs w:val="19"/>
+          <w:lang w:val="en-US"/>
+        </w:rPr>
+        <w:t>29</w:t>
+      </w:r>
+    </w:p>
+    <w:p>
+      <w:pPr>
+        <w:pStyle w:val="Akapitzlist"/>
+        <w:numPr>
+          <w:ilvl w:val="0"/>
+          <w:numId w:val="15"/>
+        </w:numPr>
+        <w:spacing w:after="0"/>
+        <w:ind w:left="360"/>
+        <w:rPr>
+          <w:rFonts w:ascii="Consolas" w:hAnsi="Consolas" w:cs="Consolas"/>
+          <w:color w:val="000000"/>
+          <w:sz w:val="19"/>
+          <w:szCs w:val="19"/>
+          <w:lang w:val="en-US"/>
+        </w:rPr>
+      </w:pPr>
+      <w:r>
+        <w:rPr>
+          <w:rFonts w:ascii="Consolas" w:hAnsi="Consolas" w:cs="Consolas"/>
+          <w:color w:val="000000"/>
+          <w:sz w:val="19"/>
+          <w:szCs w:val="19"/>
+          <w:lang w:val="en-US"/>
+        </w:rPr>
+        <w:t>27</w:t>
+      </w:r>
+    </w:p>
+    <w:p>
+      <w:pPr>
+        <w:pStyle w:val="Akapitzlist"/>
+        <w:numPr>
+          <w:ilvl w:val="0"/>
+          <w:numId w:val="15"/>
+        </w:numPr>
+        <w:spacing w:after="0"/>
+        <w:ind w:left="360"/>
+        <w:rPr>
+          <w:rFonts w:ascii="Consolas" w:hAnsi="Consolas" w:cs="Consolas"/>
+          <w:color w:val="000000"/>
+          <w:sz w:val="19"/>
+          <w:szCs w:val="19"/>
+          <w:lang w:val="en-US"/>
+        </w:rPr>
+      </w:pPr>
+      <w:r>
+        <w:rPr>
+          <w:rFonts w:ascii="Consolas" w:hAnsi="Consolas" w:cs="Consolas"/>
+          <w:color w:val="000000"/>
+          <w:sz w:val="19"/>
+          <w:szCs w:val="19"/>
+          <w:lang w:val="en-US"/>
+        </w:rPr>
+        <w:t>30</w:t>
+      </w:r>
+    </w:p>
+    <w:p>
+      <w:pPr>
+        <w:pStyle w:val="Akapitzlist"/>
+        <w:tabs>
+          <w:tab w:val="left" w:pos="1354"/>
+        </w:tabs>
+        <w:spacing w:after="0"/>
+        <w:ind w:left="0"/>
+        <w:rPr>
+          <w:rFonts w:ascii="Consolas" w:hAnsi="Consolas" w:cs="Consolas"/>
+          <w:color w:val="000000"/>
+          <w:sz w:val="19"/>
+          <w:szCs w:val="19"/>
+          <w:lang w:val="en-US"/>
+        </w:rPr>
+      </w:pPr>
+      <w:r>
+        <w:rPr>
+          <w:rFonts w:ascii="Consolas" w:hAnsi="Consolas" w:cs="Consolas"/>
+          <w:color w:val="000000"/>
+          <w:sz w:val="19"/>
+          <w:szCs w:val="19"/>
+          <w:lang w:val="en-US"/>
+        </w:rPr>
+        <w:tab/>
+      </w:r>
+    </w:p>
+    <w:p>
+      <w:pPr>
+        <w:pStyle w:val="Akapitzlist"/>
+        <w:spacing w:after="0"/>
+        <w:ind w:left="0"/>
+        <w:rPr>
+          <w:rFonts w:ascii="Consolas" w:hAnsi="Consolas" w:cs="Consolas"/>
+          <w:color w:val="000000"/>
+          <w:sz w:val="19"/>
+          <w:szCs w:val="19"/>
+          <w:lang w:val="en-US"/>
+        </w:rPr>
+      </w:pPr>
+      <w:r>
+        <w:rPr>
+          <w:rFonts w:ascii="Consolas" w:hAnsi="Consolas" w:cs="Consolas"/>
+          <w:color w:val="000000"/>
+          <w:sz w:val="19"/>
+          <w:szCs w:val="19"/>
+          <w:lang w:val="en-US"/>
+        </w:rPr>
+        <w:t>AVG = 27.6</w:t>
+      </w:r>
+    </w:p>
+    <w:p>
+      <w:pPr>
+        <w:pStyle w:val="Akapitzlist"/>
+        <w:spacing w:after="0"/>
+        <w:ind w:left="360"/>
+        <w:rPr>
+          <w:rFonts w:ascii="Consolas" w:hAnsi="Consolas" w:cs="Consolas"/>
+          <w:b/>
+          <w:color w:val="000000"/>
+          <w:sz w:val="40"/>
+          <w:szCs w:val="40"/>
+          <w:lang w:val="en-US"/>
+        </w:rPr>
+      </w:pPr>
+    </w:p>
+    <w:p>
+      <w:pPr>
+        <w:pStyle w:val="Akapitzlist"/>
+        <w:spacing w:after="0"/>
+        <w:ind w:left="360"/>
+        <w:rPr>
+          <w:rFonts w:ascii="Consolas" w:hAnsi="Consolas" w:cs="Consolas"/>
+          <w:b/>
+          <w:color w:val="000000"/>
+          <w:sz w:val="40"/>
+          <w:szCs w:val="40"/>
+          <w:lang w:val="en-US"/>
+        </w:rPr>
+      </w:pPr>
+      <w:r>
+        <w:rPr>
+          <w:rFonts w:ascii="Consolas" w:hAnsi="Consolas" w:cs="Consolas"/>
+          <w:b/>
+          <w:color w:val="000000"/>
+          <w:sz w:val="40"/>
+          <w:szCs w:val="40"/>
+          <w:lang w:val="en-US"/>
+        </w:rPr>
+        <w:t>SQL</w:t>
+      </w:r>
+    </w:p>
+    <w:p>
+      <w:pPr>
+        <w:pStyle w:val="Akapitzlist"/>
+        <w:spacing w:after="0"/>
+        <w:ind w:left="0"/>
+        <w:rPr>
+          <w:rFonts w:ascii="Consolas" w:hAnsi="Consolas" w:cs="Consolas"/>
+          <w:color w:val="000000"/>
+          <w:sz w:val="19"/>
+          <w:szCs w:val="19"/>
+          <w:lang w:val="en-US"/>
+        </w:rPr>
+      </w:pPr>
+      <w:proofErr w:type="spellStart"/>
+      <w:r>
+        <w:rPr>
+          <w:rFonts w:ascii="Consolas" w:hAnsi="Consolas" w:cs="Consolas"/>
+          <w:color w:val="000000"/>
+          <w:sz w:val="19"/>
+          <w:szCs w:val="19"/>
+          <w:lang w:val="en-US"/>
+        </w:rPr>
+        <w:t>cmd.CommandText</w:t>
+      </w:r>
+      <w:proofErr w:type="spellEnd"/>
+      <w:r>
+        <w:rPr>
+          <w:rFonts w:ascii="Consolas" w:hAnsi="Consolas" w:cs="Consolas"/>
+          <w:color w:val="000000"/>
+          <w:sz w:val="19"/>
+          <w:szCs w:val="19"/>
+          <w:lang w:val="en-US"/>
+        </w:rPr>
+        <w:t xml:space="preserve"> = </w:t>
+      </w:r>
+      <w:r>
+        <w:rPr>
+          <w:rFonts w:ascii="Consolas" w:hAnsi="Consolas" w:cs="Consolas"/>
+          <w:color w:val="A31515"/>
+          <w:sz w:val="19"/>
+          <w:szCs w:val="19"/>
+          <w:lang w:val="en-US"/>
+        </w:rPr>
+        <w:t xml:space="preserve">"Update Subjects Set Price = 51234 from Subjects INNER JOIN </w:t>
+      </w:r>
+      <w:proofErr w:type="spellStart"/>
+      <w:r>
+        <w:rPr>
+          <w:rFonts w:ascii="Consolas" w:hAnsi="Consolas" w:cs="Consolas"/>
+          <w:color w:val="A31515"/>
+          <w:sz w:val="19"/>
+          <w:szCs w:val="19"/>
+          <w:lang w:val="en-US"/>
+        </w:rPr>
+        <w:t>SailBoat</w:t>
+      </w:r>
+      <w:proofErr w:type="spellEnd"/>
+      <w:r>
+        <w:rPr>
+          <w:rFonts w:ascii="Consolas" w:hAnsi="Consolas" w:cs="Consolas"/>
+          <w:color w:val="A31515"/>
+          <w:sz w:val="19"/>
+          <w:szCs w:val="19"/>
+          <w:lang w:val="en-US"/>
+        </w:rPr>
+        <w:t xml:space="preserve"> on </w:t>
+      </w:r>
+      <w:proofErr w:type="spellStart"/>
+      <w:r>
+        <w:rPr>
+          <w:rFonts w:ascii="Consolas" w:hAnsi="Consolas" w:cs="Consolas"/>
+          <w:color w:val="A31515"/>
+          <w:sz w:val="19"/>
+          <w:szCs w:val="19"/>
+          <w:lang w:val="en-US"/>
+        </w:rPr>
+        <w:t>Subjects.SubjectId</w:t>
+      </w:r>
+      <w:proofErr w:type="spellEnd"/>
+      <w:r>
+        <w:rPr>
+          <w:rFonts w:ascii="Consolas" w:hAnsi="Consolas" w:cs="Consolas"/>
+          <w:color w:val="A31515"/>
+          <w:sz w:val="19"/>
+          <w:szCs w:val="19"/>
+          <w:lang w:val="en-US"/>
+        </w:rPr>
+        <w:t xml:space="preserve"> = </w:t>
+      </w:r>
+      <w:proofErr w:type="spellStart"/>
+      <w:r>
+        <w:rPr>
+          <w:rFonts w:ascii="Consolas" w:hAnsi="Consolas" w:cs="Consolas"/>
+          <w:color w:val="A31515"/>
+          <w:sz w:val="19"/>
+          <w:szCs w:val="19"/>
+          <w:lang w:val="en-US"/>
+        </w:rPr>
+        <w:t>SailBoat.SubjectId</w:t>
+      </w:r>
+      <w:proofErr w:type="spellEnd"/>
+      <w:r>
+        <w:rPr>
+          <w:rFonts w:ascii="Consolas" w:hAnsi="Consolas" w:cs="Consolas"/>
+          <w:color w:val="A31515"/>
+          <w:sz w:val="19"/>
+          <w:szCs w:val="19"/>
+          <w:lang w:val="en-US"/>
+        </w:rPr>
+        <w:t xml:space="preserve"> where </w:t>
+      </w:r>
+      <w:proofErr w:type="spellStart"/>
+      <w:r>
+        <w:rPr>
+          <w:rFonts w:ascii="Consolas" w:hAnsi="Consolas" w:cs="Consolas"/>
+          <w:color w:val="A31515"/>
+          <w:sz w:val="19"/>
+          <w:szCs w:val="19"/>
+          <w:lang w:val="en-US"/>
+        </w:rPr>
+        <w:t>SailBoat.EnginePower</w:t>
+      </w:r>
+      <w:proofErr w:type="spellEnd"/>
+      <w:r>
+        <w:rPr>
+          <w:rFonts w:ascii="Consolas" w:hAnsi="Consolas" w:cs="Consolas"/>
+          <w:color w:val="A31515"/>
+          <w:sz w:val="19"/>
+          <w:szCs w:val="19"/>
+          <w:lang w:val="en-US"/>
+        </w:rPr>
+        <w:t xml:space="preserve"> &gt; 500"</w:t>
+      </w:r>
+      <w:r>
+        <w:rPr>
+          <w:rFonts w:ascii="Consolas" w:hAnsi="Consolas" w:cs="Consolas"/>
+          <w:color w:val="000000"/>
+          <w:sz w:val="19"/>
+          <w:szCs w:val="19"/>
+          <w:lang w:val="en-US"/>
+        </w:rPr>
+        <w:t>;</w:t>
+      </w:r>
+    </w:p>
+    <w:p>
+      <w:pPr>
+        <w:pStyle w:val="Akapitzlist"/>
+        <w:spacing w:after="0"/>
+        <w:ind w:left="0"/>
+        <w:rPr>
+          <w:rFonts w:ascii="Consolas" w:hAnsi="Consolas" w:cs="Consolas"/>
+          <w:b/>
+          <w:color w:val="000000"/>
+          <w:sz w:val="40"/>
+          <w:szCs w:val="40"/>
+          <w:lang w:val="en-US"/>
+        </w:rPr>
+      </w:pPr>
+    </w:p>
+    <w:p>
+      <w:pPr>
+        <w:pStyle w:val="Akapitzlist"/>
+        <w:spacing w:after="0"/>
+        <w:ind w:left="0"/>
+        <w:rPr>
+          <w:rFonts w:ascii="Consolas" w:hAnsi="Consolas" w:cs="Consolas"/>
+          <w:color w:val="000000"/>
+          <w:sz w:val="19"/>
+          <w:szCs w:val="19"/>
+          <w:lang w:val="en-US"/>
+        </w:rPr>
+      </w:pPr>
+      <w:proofErr w:type="spellStart"/>
+      <w:r>
+        <w:rPr>
+          <w:rFonts w:ascii="Consolas" w:hAnsi="Consolas" w:cs="Consolas"/>
+          <w:color w:val="000000"/>
+          <w:sz w:val="19"/>
+          <w:szCs w:val="19"/>
+          <w:lang w:val="en-US"/>
+        </w:rPr>
+        <w:t>Wyniki</w:t>
+      </w:r>
+      <w:proofErr w:type="spellEnd"/>
+      <w:r>
+        <w:rPr>
+          <w:rFonts w:ascii="Consolas" w:hAnsi="Consolas" w:cs="Consolas"/>
+          <w:color w:val="000000"/>
+          <w:sz w:val="19"/>
+          <w:szCs w:val="19"/>
+          <w:lang w:val="en-US"/>
+        </w:rPr>
+        <w:t>:</w:t>
+      </w:r>
+    </w:p>
+    <w:p>
+      <w:pPr>
+        <w:pStyle w:val="Akapitzlist"/>
+        <w:numPr>
+          <w:ilvl w:val="0"/>
+          <w:numId w:val="17"/>
+        </w:numPr>
+        <w:spacing w:after="0"/>
+        <w:rPr>
+          <w:rFonts w:ascii="Consolas" w:hAnsi="Consolas" w:cs="Consolas"/>
+          <w:color w:val="000000"/>
+          <w:sz w:val="19"/>
+          <w:szCs w:val="19"/>
+          <w:lang w:val="en-US"/>
+        </w:rPr>
+      </w:pPr>
+      <w:r>
+        <w:rPr>
+          <w:rFonts w:ascii="Consolas" w:hAnsi="Consolas" w:cs="Consolas"/>
+          <w:color w:val="000000"/>
+          <w:sz w:val="19"/>
+          <w:szCs w:val="19"/>
+          <w:lang w:val="en-US"/>
+        </w:rPr>
+        <w:t>37</w:t>
+      </w:r>
+    </w:p>
+    <w:p>
+      <w:pPr>
+        <w:pStyle w:val="Akapitzlist"/>
+        <w:numPr>
+          <w:ilvl w:val="0"/>
+          <w:numId w:val="17"/>
+        </w:numPr>
+        <w:spacing w:after="0"/>
+        <w:rPr>
+          <w:rFonts w:ascii="Consolas" w:hAnsi="Consolas" w:cs="Consolas"/>
+          <w:color w:val="000000"/>
+          <w:sz w:val="19"/>
+          <w:szCs w:val="19"/>
+          <w:lang w:val="en-US"/>
+        </w:rPr>
+      </w:pPr>
+      <w:r>
+        <w:rPr>
+          <w:rFonts w:ascii="Consolas" w:hAnsi="Consolas" w:cs="Consolas"/>
+          <w:color w:val="000000"/>
+          <w:sz w:val="19"/>
+          <w:szCs w:val="19"/>
+          <w:lang w:val="en-US"/>
+        </w:rPr>
+        <w:t>25</w:t>
+      </w:r>
+    </w:p>
+    <w:p>
+      <w:pPr>
+        <w:pStyle w:val="Akapitzlist"/>
+        <w:numPr>
+          <w:ilvl w:val="0"/>
+          <w:numId w:val="17"/>
+        </w:numPr>
+        <w:spacing w:after="0"/>
+        <w:rPr>
+          <w:rFonts w:ascii="Consolas" w:hAnsi="Consolas" w:cs="Consolas"/>
+          <w:color w:val="000000"/>
+          <w:sz w:val="19"/>
+          <w:szCs w:val="19"/>
+          <w:lang w:val="en-US"/>
+        </w:rPr>
+      </w:pPr>
+      <w:r>
+        <w:rPr>
+          <w:rFonts w:ascii="Consolas" w:hAnsi="Consolas" w:cs="Consolas"/>
+          <w:color w:val="000000"/>
+          <w:sz w:val="19"/>
+          <w:szCs w:val="19"/>
+          <w:lang w:val="en-US"/>
+        </w:rPr>
+        <w:t>26</w:t>
+      </w:r>
+    </w:p>
+    <w:p>
+      <w:pPr>
+        <w:pStyle w:val="Akapitzlist"/>
+        <w:numPr>
+          <w:ilvl w:val="0"/>
+          <w:numId w:val="17"/>
+        </w:numPr>
+        <w:spacing w:after="0"/>
+        <w:rPr>
+          <w:rFonts w:ascii="Consolas" w:hAnsi="Consolas" w:cs="Consolas"/>
+          <w:color w:val="000000"/>
+          <w:sz w:val="19"/>
+          <w:szCs w:val="19"/>
+          <w:lang w:val="en-US"/>
+        </w:rPr>
+      </w:pPr>
+      <w:r>
+        <w:rPr>
+          <w:rFonts w:ascii="Consolas" w:hAnsi="Consolas" w:cs="Consolas"/>
+          <w:color w:val="000000"/>
+          <w:sz w:val="19"/>
+          <w:szCs w:val="19"/>
+          <w:lang w:val="en-US"/>
+        </w:rPr>
+        <w:t>25</w:t>
+      </w:r>
+    </w:p>
+    <w:p>
+      <w:pPr>
+        <w:pStyle w:val="Akapitzlist"/>
+        <w:numPr>
+          <w:ilvl w:val="0"/>
+          <w:numId w:val="17"/>
+        </w:numPr>
+        <w:spacing w:after="0"/>
+        <w:rPr>
+          <w:rFonts w:ascii="Consolas" w:hAnsi="Consolas" w:cs="Consolas"/>
+          <w:color w:val="000000"/>
+          <w:sz w:val="19"/>
+          <w:szCs w:val="19"/>
+          <w:lang w:val="en-US"/>
+        </w:rPr>
+      </w:pPr>
+      <w:r>
+        <w:rPr>
+          <w:rFonts w:ascii="Consolas" w:hAnsi="Consolas" w:cs="Consolas"/>
+          <w:color w:val="000000"/>
+          <w:sz w:val="19"/>
+          <w:szCs w:val="19"/>
+          <w:lang w:val="en-US"/>
+        </w:rPr>
+        <w:t>24</w:t>
+      </w:r>
+    </w:p>
+    <w:p>
+      <w:pPr>
+        <w:pStyle w:val="Akapitzlist"/>
+        <w:numPr>
+          <w:ilvl w:val="0"/>
+          <w:numId w:val="17"/>
+        </w:numPr>
+        <w:spacing w:after="0"/>
+        <w:rPr>
+          <w:rFonts w:ascii="Consolas" w:hAnsi="Consolas" w:cs="Consolas"/>
+          <w:color w:val="000000"/>
+          <w:sz w:val="19"/>
+          <w:szCs w:val="19"/>
+          <w:lang w:val="en-US"/>
+        </w:rPr>
+      </w:pPr>
+      <w:r>
+        <w:rPr>
+          <w:rFonts w:ascii="Consolas" w:hAnsi="Consolas" w:cs="Consolas"/>
+          <w:color w:val="000000"/>
+          <w:sz w:val="19"/>
+          <w:szCs w:val="19"/>
+          <w:lang w:val="en-US"/>
+        </w:rPr>
+        <w:t>16</w:t>
+      </w:r>
+    </w:p>
+    <w:p>
+      <w:pPr>
+        <w:pStyle w:val="Akapitzlist"/>
+        <w:numPr>
+          <w:ilvl w:val="0"/>
+          <w:numId w:val="17"/>
+        </w:numPr>
+        <w:spacing w:after="0"/>
+        <w:rPr>
+          <w:rFonts w:ascii="Consolas" w:hAnsi="Consolas" w:cs="Consolas"/>
+          <w:color w:val="000000"/>
+          <w:sz w:val="19"/>
+          <w:szCs w:val="19"/>
+          <w:lang w:val="en-US"/>
+        </w:rPr>
+      </w:pPr>
+      <w:r>
+        <w:rPr>
+          <w:rFonts w:ascii="Consolas" w:hAnsi="Consolas" w:cs="Consolas"/>
+          <w:color w:val="000000"/>
+          <w:sz w:val="19"/>
+          <w:szCs w:val="19"/>
+          <w:lang w:val="en-US"/>
+        </w:rPr>
+        <w:t>23</w:t>
+      </w:r>
+    </w:p>
+    <w:p>
+      <w:pPr>
+        <w:pStyle w:val="Akapitzlist"/>
+        <w:numPr>
+          <w:ilvl w:val="0"/>
+          <w:numId w:val="17"/>
+        </w:numPr>
+        <w:spacing w:after="0"/>
+        <w:rPr>
+          <w:rFonts w:ascii="Consolas" w:hAnsi="Consolas" w:cs="Consolas"/>
+          <w:color w:val="000000"/>
+          <w:sz w:val="19"/>
+          <w:szCs w:val="19"/>
+          <w:lang w:val="en-US"/>
+        </w:rPr>
+      </w:pPr>
+      <w:r>
+        <w:rPr>
+          <w:rFonts w:ascii="Consolas" w:hAnsi="Consolas" w:cs="Consolas"/>
+          <w:color w:val="000000"/>
+          <w:sz w:val="19"/>
+          <w:szCs w:val="19"/>
+          <w:lang w:val="en-US"/>
+        </w:rPr>
+        <w:t>21</w:t>
+      </w:r>
+    </w:p>
+    <w:p>
+      <w:pPr>
+        <w:pStyle w:val="Akapitzlist"/>
+        <w:numPr>
+          <w:ilvl w:val="0"/>
+          <w:numId w:val="17"/>
+        </w:numPr>
+        <w:spacing w:after="0"/>
+        <w:rPr>
+          <w:rFonts w:ascii="Consolas" w:hAnsi="Consolas" w:cs="Consolas"/>
+          <w:color w:val="000000"/>
+          <w:sz w:val="19"/>
+          <w:szCs w:val="19"/>
+          <w:lang w:val="en-US"/>
+        </w:rPr>
+      </w:pPr>
+      <w:r>
+        <w:rPr>
+          <w:rFonts w:ascii="Consolas" w:hAnsi="Consolas" w:cs="Consolas"/>
+          <w:color w:val="000000"/>
+          <w:sz w:val="19"/>
+          <w:szCs w:val="19"/>
+          <w:lang w:val="en-US"/>
+        </w:rPr>
+        <w:t>33</w:t>
+      </w:r>
+    </w:p>
+    <w:p>
+      <w:pPr>
+        <w:pStyle w:val="Akapitzlist"/>
+        <w:numPr>
+          <w:ilvl w:val="0"/>
+          <w:numId w:val="17"/>
+        </w:numPr>
+        <w:spacing w:after="0"/>
+        <w:rPr>
+          <w:rFonts w:ascii="Consolas" w:hAnsi="Consolas" w:cs="Consolas"/>
+          <w:color w:val="000000"/>
+          <w:sz w:val="19"/>
+          <w:szCs w:val="19"/>
+          <w:lang w:val="en-US"/>
+        </w:rPr>
+      </w:pPr>
+      <w:r>
+        <w:rPr>
+          <w:rFonts w:ascii="Consolas" w:hAnsi="Consolas" w:cs="Consolas"/>
+          <w:color w:val="000000"/>
+          <w:sz w:val="19"/>
+          <w:szCs w:val="19"/>
+          <w:lang w:val="en-US"/>
+        </w:rPr>
+        <w:t>20</w:t>
+      </w:r>
+    </w:p>
+    <w:p>
+      <w:pPr>
+        <w:pStyle w:val="Akapitzlist"/>
+        <w:tabs>
+          <w:tab w:val="left" w:pos="1354"/>
+        </w:tabs>
+        <w:spacing w:after="0"/>
+        <w:ind w:left="0"/>
+        <w:rPr>
+          <w:rFonts w:ascii="Consolas" w:hAnsi="Consolas" w:cs="Consolas"/>
+          <w:color w:val="000000"/>
+          <w:sz w:val="19"/>
+          <w:szCs w:val="19"/>
+          <w:lang w:val="en-US"/>
+        </w:rPr>
+      </w:pPr>
+      <w:r>
+        <w:rPr>
+          <w:rFonts w:ascii="Consolas" w:hAnsi="Consolas" w:cs="Consolas"/>
+          <w:color w:val="000000"/>
+          <w:sz w:val="19"/>
+          <w:szCs w:val="19"/>
+          <w:lang w:val="en-US"/>
+        </w:rPr>
+        <w:tab/>
+      </w:r>
+    </w:p>
+    <w:p>
+      <w:pPr>
+        <w:pStyle w:val="Akapitzlist"/>
+        <w:spacing w:after="0"/>
+        <w:ind w:left="0"/>
+        <w:rPr>
+          <w:rFonts w:ascii="Consolas" w:hAnsi="Consolas" w:cs="Consolas"/>
+          <w:color w:val="000000"/>
+          <w:sz w:val="19"/>
+          <w:szCs w:val="19"/>
+          <w:lang w:val="en-US"/>
+        </w:rPr>
+      </w:pPr>
+      <w:r>
+        <w:rPr>
+          <w:rFonts w:ascii="Consolas" w:hAnsi="Consolas" w:cs="Consolas"/>
+          <w:color w:val="000000"/>
+          <w:sz w:val="19"/>
+          <w:szCs w:val="19"/>
+          <w:lang w:val="en-US"/>
+        </w:rPr>
+        <w:t>AVG = 25</w:t>
+      </w:r>
+    </w:p>
+    <w:p>
+      <w:pPr>
+        <w:pStyle w:val="Akapitzlist"/>
+        <w:spacing w:after="0"/>
+        <w:ind w:left="360"/>
         <w:rPr>
           <w:rFonts w:ascii="Consolas" w:hAnsi="Consolas" w:cs="Consolas"/>
           <w:b/>
@@ -11315,6 +12702,95 @@
     </w:lvl>
   </w:abstractNum>
   <w:abstractNum w:abstractNumId="5">
+    <w:nsid w:val="34FA2147"/>
+    <w:multiLevelType w:val="hybridMultilevel"/>
+    <w:tmpl w:val="96860A58"/>
+    <w:lvl w:ilvl="0" w:tplc="4296F2BC">
+      <w:start w:val="1"/>
+      <w:numFmt w:val="decimal"/>
+      <w:lvlText w:val="%1-"/>
+      <w:lvlJc w:val="left"/>
+      <w:pPr>
+        <w:ind w:left="720" w:hanging="360"/>
+      </w:pPr>
+      <w:rPr>
+        <w:rFonts w:hint="default"/>
+      </w:rPr>
+    </w:lvl>
+    <w:lvl w:ilvl="1" w:tplc="04150019" w:tentative="1">
+      <w:start w:val="1"/>
+      <w:numFmt w:val="lowerLetter"/>
+      <w:lvlText w:val="%2."/>
+      <w:lvlJc w:val="left"/>
+      <w:pPr>
+        <w:ind w:left="1440" w:hanging="360"/>
+      </w:pPr>
+    </w:lvl>
+    <w:lvl w:ilvl="2" w:tplc="0415001B" w:tentative="1">
+      <w:start w:val="1"/>
+      <w:numFmt w:val="lowerRoman"/>
+      <w:lvlText w:val="%3."/>
+      <w:lvlJc w:val="right"/>
+      <w:pPr>
+        <w:ind w:left="2160" w:hanging="180"/>
+      </w:pPr>
+    </w:lvl>
+    <w:lvl w:ilvl="3" w:tplc="0415000F" w:tentative="1">
+      <w:start w:val="1"/>
+      <w:numFmt w:val="decimal"/>
+      <w:lvlText w:val="%4."/>
+      <w:lvlJc w:val="left"/>
+      <w:pPr>
+        <w:ind w:left="2880" w:hanging="360"/>
+      </w:pPr>
+    </w:lvl>
+    <w:lvl w:ilvl="4" w:tplc="04150019" w:tentative="1">
+      <w:start w:val="1"/>
+      <w:numFmt w:val="lowerLetter"/>
+      <w:lvlText w:val="%5."/>
+      <w:lvlJc w:val="left"/>
+      <w:pPr>
+        <w:ind w:left="3600" w:hanging="360"/>
+      </w:pPr>
+    </w:lvl>
+    <w:lvl w:ilvl="5" w:tplc="0415001B" w:tentative="1">
+      <w:start w:val="1"/>
+      <w:numFmt w:val="lowerRoman"/>
+      <w:lvlText w:val="%6."/>
+      <w:lvlJc w:val="right"/>
+      <w:pPr>
+        <w:ind w:left="4320" w:hanging="180"/>
+      </w:pPr>
+    </w:lvl>
+    <w:lvl w:ilvl="6" w:tplc="0415000F" w:tentative="1">
+      <w:start w:val="1"/>
+      <w:numFmt w:val="decimal"/>
+      <w:lvlText w:val="%7."/>
+      <w:lvlJc w:val="left"/>
+      <w:pPr>
+        <w:ind w:left="5040" w:hanging="360"/>
+      </w:pPr>
+    </w:lvl>
+    <w:lvl w:ilvl="7" w:tplc="04150019" w:tentative="1">
+      <w:start w:val="1"/>
+      <w:numFmt w:val="lowerLetter"/>
+      <w:lvlText w:val="%8."/>
+      <w:lvlJc w:val="left"/>
+      <w:pPr>
+        <w:ind w:left="5760" w:hanging="360"/>
+      </w:pPr>
+    </w:lvl>
+    <w:lvl w:ilvl="8" w:tplc="0415001B" w:tentative="1">
+      <w:start w:val="1"/>
+      <w:numFmt w:val="lowerRoman"/>
+      <w:lvlText w:val="%9."/>
+      <w:lvlJc w:val="right"/>
+      <w:pPr>
+        <w:ind w:left="6480" w:hanging="180"/>
+      </w:pPr>
+    </w:lvl>
+  </w:abstractNum>
+  <w:abstractNum w:abstractNumId="6">
     <w:nsid w:val="49231723"/>
     <w:multiLevelType w:val="hybridMultilevel"/>
     <w:tmpl w:val="D0F49C62"/>
@@ -11403,7 +12879,7 @@
       </w:pPr>
     </w:lvl>
   </w:abstractNum>
-  <w:abstractNum w:abstractNumId="6">
+  <w:abstractNum w:abstractNumId="7">
     <w:nsid w:val="4A4219A2"/>
     <w:multiLevelType w:val="hybridMultilevel"/>
     <w:tmpl w:val="B69E4DC8"/>
@@ -11492,7 +12968,7 @@
       </w:pPr>
     </w:lvl>
   </w:abstractNum>
-  <w:abstractNum w:abstractNumId="7">
+  <w:abstractNum w:abstractNumId="8">
     <w:nsid w:val="4E560010"/>
     <w:multiLevelType w:val="hybridMultilevel"/>
     <w:tmpl w:val="81EA86B2"/>
@@ -11581,7 +13057,7 @@
       </w:pPr>
     </w:lvl>
   </w:abstractNum>
-  <w:abstractNum w:abstractNumId="8">
+  <w:abstractNum w:abstractNumId="9">
     <w:nsid w:val="4FBE6CAD"/>
     <w:multiLevelType w:val="hybridMultilevel"/>
     <w:tmpl w:val="17FECAE8"/>
@@ -11670,7 +13146,185 @@
       </w:pPr>
     </w:lvl>
   </w:abstractNum>
-  <w:abstractNum w:abstractNumId="9">
+  <w:abstractNum w:abstractNumId="10">
+    <w:nsid w:val="51015EED"/>
+    <w:multiLevelType w:val="hybridMultilevel"/>
+    <w:tmpl w:val="BCFCAA46"/>
+    <w:lvl w:ilvl="0" w:tplc="8984F034">
+      <w:start w:val="1"/>
+      <w:numFmt w:val="decimal"/>
+      <w:lvlText w:val="%1"/>
+      <w:lvlJc w:val="left"/>
+      <w:pPr>
+        <w:ind w:left="720" w:hanging="360"/>
+      </w:pPr>
+      <w:rPr>
+        <w:rFonts w:hint="default"/>
+      </w:rPr>
+    </w:lvl>
+    <w:lvl w:ilvl="1" w:tplc="04150019" w:tentative="1">
+      <w:start w:val="1"/>
+      <w:numFmt w:val="lowerLetter"/>
+      <w:lvlText w:val="%2."/>
+      <w:lvlJc w:val="left"/>
+      <w:pPr>
+        <w:ind w:left="1440" w:hanging="360"/>
+      </w:pPr>
+    </w:lvl>
+    <w:lvl w:ilvl="2" w:tplc="0415001B" w:tentative="1">
+      <w:start w:val="1"/>
+      <w:numFmt w:val="lowerRoman"/>
+      <w:lvlText w:val="%3."/>
+      <w:lvlJc w:val="right"/>
+      <w:pPr>
+        <w:ind w:left="2160" w:hanging="180"/>
+      </w:pPr>
+    </w:lvl>
+    <w:lvl w:ilvl="3" w:tplc="0415000F" w:tentative="1">
+      <w:start w:val="1"/>
+      <w:numFmt w:val="decimal"/>
+      <w:lvlText w:val="%4."/>
+      <w:lvlJc w:val="left"/>
+      <w:pPr>
+        <w:ind w:left="2880" w:hanging="360"/>
+      </w:pPr>
+    </w:lvl>
+    <w:lvl w:ilvl="4" w:tplc="04150019" w:tentative="1">
+      <w:start w:val="1"/>
+      <w:numFmt w:val="lowerLetter"/>
+      <w:lvlText w:val="%5."/>
+      <w:lvlJc w:val="left"/>
+      <w:pPr>
+        <w:ind w:left="3600" w:hanging="360"/>
+      </w:pPr>
+    </w:lvl>
+    <w:lvl w:ilvl="5" w:tplc="0415001B" w:tentative="1">
+      <w:start w:val="1"/>
+      <w:numFmt w:val="lowerRoman"/>
+      <w:lvlText w:val="%6."/>
+      <w:lvlJc w:val="right"/>
+      <w:pPr>
+        <w:ind w:left="4320" w:hanging="180"/>
+      </w:pPr>
+    </w:lvl>
+    <w:lvl w:ilvl="6" w:tplc="0415000F" w:tentative="1">
+      <w:start w:val="1"/>
+      <w:numFmt w:val="decimal"/>
+      <w:lvlText w:val="%7."/>
+      <w:lvlJc w:val="left"/>
+      <w:pPr>
+        <w:ind w:left="5040" w:hanging="360"/>
+      </w:pPr>
+    </w:lvl>
+    <w:lvl w:ilvl="7" w:tplc="04150019" w:tentative="1">
+      <w:start w:val="1"/>
+      <w:numFmt w:val="lowerLetter"/>
+      <w:lvlText w:val="%8."/>
+      <w:lvlJc w:val="left"/>
+      <w:pPr>
+        <w:ind w:left="5760" w:hanging="360"/>
+      </w:pPr>
+    </w:lvl>
+    <w:lvl w:ilvl="8" w:tplc="0415001B" w:tentative="1">
+      <w:start w:val="1"/>
+      <w:numFmt w:val="lowerRoman"/>
+      <w:lvlText w:val="%9."/>
+      <w:lvlJc w:val="right"/>
+      <w:pPr>
+        <w:ind w:left="6480" w:hanging="180"/>
+      </w:pPr>
+    </w:lvl>
+  </w:abstractNum>
+  <w:abstractNum w:abstractNumId="11">
+    <w:nsid w:val="522B0F40"/>
+    <w:multiLevelType w:val="hybridMultilevel"/>
+    <w:tmpl w:val="DF9E5086"/>
+    <w:lvl w:ilvl="0" w:tplc="A6BACA1A">
+      <w:start w:val="1"/>
+      <w:numFmt w:val="decimal"/>
+      <w:lvlText w:val="%1-"/>
+      <w:lvlJc w:val="left"/>
+      <w:pPr>
+        <w:ind w:left="720" w:hanging="360"/>
+      </w:pPr>
+      <w:rPr>
+        <w:rFonts w:hint="default"/>
+      </w:rPr>
+    </w:lvl>
+    <w:lvl w:ilvl="1" w:tplc="04150019" w:tentative="1">
+      <w:start w:val="1"/>
+      <w:numFmt w:val="lowerLetter"/>
+      <w:lvlText w:val="%2."/>
+      <w:lvlJc w:val="left"/>
+      <w:pPr>
+        <w:ind w:left="1440" w:hanging="360"/>
+      </w:pPr>
+    </w:lvl>
+    <w:lvl w:ilvl="2" w:tplc="0415001B" w:tentative="1">
+      <w:start w:val="1"/>
+      <w:numFmt w:val="lowerRoman"/>
+      <w:lvlText w:val="%3."/>
+      <w:lvlJc w:val="right"/>
+      <w:pPr>
+        <w:ind w:left="2160" w:hanging="180"/>
+      </w:pPr>
+    </w:lvl>
+    <w:lvl w:ilvl="3" w:tplc="0415000F" w:tentative="1">
+      <w:start w:val="1"/>
+      <w:numFmt w:val="decimal"/>
+      <w:lvlText w:val="%4."/>
+      <w:lvlJc w:val="left"/>
+      <w:pPr>
+        <w:ind w:left="2880" w:hanging="360"/>
+      </w:pPr>
+    </w:lvl>
+    <w:lvl w:ilvl="4" w:tplc="04150019" w:tentative="1">
+      <w:start w:val="1"/>
+      <w:numFmt w:val="lowerLetter"/>
+      <w:lvlText w:val="%5."/>
+      <w:lvlJc w:val="left"/>
+      <w:pPr>
+        <w:ind w:left="3600" w:hanging="360"/>
+      </w:pPr>
+    </w:lvl>
+    <w:lvl w:ilvl="5" w:tplc="0415001B" w:tentative="1">
+      <w:start w:val="1"/>
+      <w:numFmt w:val="lowerRoman"/>
+      <w:lvlText w:val="%6."/>
+      <w:lvlJc w:val="right"/>
+      <w:pPr>
+        <w:ind w:left="4320" w:hanging="180"/>
+      </w:pPr>
+    </w:lvl>
+    <w:lvl w:ilvl="6" w:tplc="0415000F" w:tentative="1">
+      <w:start w:val="1"/>
+      <w:numFmt w:val="decimal"/>
+      <w:lvlText w:val="%7."/>
+      <w:lvlJc w:val="left"/>
+      <w:pPr>
+        <w:ind w:left="5040" w:hanging="360"/>
+      </w:pPr>
+    </w:lvl>
+    <w:lvl w:ilvl="7" w:tplc="04150019" w:tentative="1">
+      <w:start w:val="1"/>
+      <w:numFmt w:val="lowerLetter"/>
+      <w:lvlText w:val="%8."/>
+      <w:lvlJc w:val="left"/>
+      <w:pPr>
+        <w:ind w:left="5760" w:hanging="360"/>
+      </w:pPr>
+    </w:lvl>
+    <w:lvl w:ilvl="8" w:tplc="0415001B" w:tentative="1">
+      <w:start w:val="1"/>
+      <w:numFmt w:val="lowerRoman"/>
+      <w:lvlText w:val="%9."/>
+      <w:lvlJc w:val="right"/>
+      <w:pPr>
+        <w:ind w:left="6480" w:hanging="180"/>
+      </w:pPr>
+    </w:lvl>
+  </w:abstractNum>
+  <w:abstractNum w:abstractNumId="12">
     <w:nsid w:val="548A796C"/>
     <w:multiLevelType w:val="hybridMultilevel"/>
     <w:tmpl w:val="A976C51C"/>
@@ -11759,7 +13413,7 @@
       </w:pPr>
     </w:lvl>
   </w:abstractNum>
-  <w:abstractNum w:abstractNumId="10">
+  <w:abstractNum w:abstractNumId="13">
     <w:nsid w:val="5E2F7A61"/>
     <w:multiLevelType w:val="hybridMultilevel"/>
     <w:tmpl w:val="9E221A3E"/>
@@ -11851,7 +13505,7 @@
       </w:pPr>
     </w:lvl>
   </w:abstractNum>
-  <w:abstractNum w:abstractNumId="11">
+  <w:abstractNum w:abstractNumId="14">
     <w:nsid w:val="63336260"/>
     <w:multiLevelType w:val="hybridMultilevel"/>
     <w:tmpl w:val="BA8C286C"/>
@@ -11940,7 +13594,7 @@
       </w:pPr>
     </w:lvl>
   </w:abstractNum>
-  <w:abstractNum w:abstractNumId="12">
+  <w:abstractNum w:abstractNumId="15">
     <w:nsid w:val="65757E45"/>
     <w:multiLevelType w:val="hybridMultilevel"/>
     <w:tmpl w:val="65945E72"/>
@@ -12029,7 +13683,7 @@
       </w:pPr>
     </w:lvl>
   </w:abstractNum>
-  <w:abstractNum w:abstractNumId="13">
+  <w:abstractNum w:abstractNumId="16">
     <w:nsid w:val="7040080E"/>
     <w:multiLevelType w:val="hybridMultilevel"/>
     <w:tmpl w:val="E2AEB490"/>
@@ -12122,43 +13776,52 @@
     <w:abstractNumId w:val="0"/>
   </w:num>
   <w:num w:numId="2">
-    <w:abstractNumId w:val="11"/>
+    <w:abstractNumId w:val="14"/>
   </w:num>
   <w:num w:numId="3">
     <w:abstractNumId w:val="2"/>
   </w:num>
   <w:num w:numId="4">
-    <w:abstractNumId w:val="5"/>
+    <w:abstractNumId w:val="6"/>
   </w:num>
   <w:num w:numId="5">
     <w:abstractNumId w:val="4"/>
   </w:num>
   <w:num w:numId="6">
-    <w:abstractNumId w:val="6"/>
+    <w:abstractNumId w:val="7"/>
   </w:num>
   <w:num w:numId="7">
     <w:abstractNumId w:val="3"/>
   </w:num>
   <w:num w:numId="8">
-    <w:abstractNumId w:val="9"/>
+    <w:abstractNumId w:val="12"/>
   </w:num>
   <w:num w:numId="9">
-    <w:abstractNumId w:val="12"/>
+    <w:abstractNumId w:val="15"/>
   </w:num>
   <w:num w:numId="10">
-    <w:abstractNumId w:val="7"/>
+    <w:abstractNumId w:val="8"/>
   </w:num>
   <w:num w:numId="11">
-    <w:abstractNumId w:val="13"/>
+    <w:abstractNumId w:val="16"/>
   </w:num>
   <w:num w:numId="12">
-    <w:abstractNumId w:val="8"/>
+    <w:abstractNumId w:val="9"/>
   </w:num>
   <w:num w:numId="13">
     <w:abstractNumId w:val="1"/>
   </w:num>
   <w:num w:numId="14">
+    <w:abstractNumId w:val="13"/>
+  </w:num>
+  <w:num w:numId="15">
+    <w:abstractNumId w:val="5"/>
+  </w:num>
+  <w:num w:numId="16">
     <w:abstractNumId w:val="10"/>
+  </w:num>
+  <w:num w:numId="17">
+    <w:abstractNumId w:val="11"/>
   </w:num>
 </w:numbering>
 </file>

</xml_diff>